<commit_message>
Requirements Traceability is updated
</commit_message>
<xml_diff>
--- a/Design-Process/5.Requirements Traceability.docx
+++ b/Design-Process/5.Requirements Traceability.docx
@@ -8,6 +8,78 @@
         <w:autoSpaceDN w:val="0"/>
         <w:adjustRightInd w:val="0"/>
         <w:spacing w:after="0" w:line="240" w:lineRule="auto"/>
+        <w:rPr>
+          <w:rFonts w:ascii="Calibri-Bold" w:hAnsi="Calibri-Bold" w:cs="Calibri-Bold"/>
+          <w:b/>
+          <w:bCs/>
+          <w:sz w:val="24"/>
+          <w:szCs w:val="24"/>
+        </w:rPr>
+      </w:pPr>
+      <w:r>
+        <w:rPr>
+          <w:rFonts w:ascii="Calibri-Bold" w:hAnsi="Calibri-Bold" w:cs="Calibri-Bold"/>
+          <w:b/>
+          <w:bCs/>
+          <w:sz w:val="24"/>
+          <w:szCs w:val="24"/>
+        </w:rPr>
+        <w:t>5.</w:t>
+      </w:r>
+      <w:r>
+        <w:rPr>
+          <w:rFonts w:ascii="Calibri-Bold" w:hAnsi="Calibri-Bold" w:cs="Calibri-Bold"/>
+          <w:b/>
+          <w:bCs/>
+          <w:sz w:val="24"/>
+          <w:szCs w:val="24"/>
+        </w:rPr>
+        <w:t>REQUIREMENTS</w:t>
+      </w:r>
+      <w:r>
+        <w:rPr>
+          <w:rFonts w:ascii="Calibri-Bold" w:hAnsi="Calibri-Bold" w:cs="Calibri-Bold"/>
+          <w:b/>
+          <w:bCs/>
+          <w:sz w:val="24"/>
+          <w:szCs w:val="24"/>
+        </w:rPr>
+        <w:t xml:space="preserve"> </w:t>
+      </w:r>
+      <w:r>
+        <w:rPr>
+          <w:rFonts w:ascii="Calibri-Bold" w:hAnsi="Calibri-Bold" w:cs="Calibri-Bold"/>
+          <w:b/>
+          <w:bCs/>
+          <w:sz w:val="24"/>
+          <w:szCs w:val="24"/>
+        </w:rPr>
+        <w:t>TRACEABILITY</w:t>
+      </w:r>
+    </w:p>
+    <w:p>
+      <w:pPr>
+        <w:autoSpaceDE w:val="0"/>
+        <w:autoSpaceDN w:val="0"/>
+        <w:adjustRightInd w:val="0"/>
+        <w:spacing w:after="0" w:line="240" w:lineRule="auto"/>
+        <w:rPr>
+          <w:rFonts w:ascii="Calibri-Bold" w:hAnsi="Calibri-Bold" w:cs="Calibri-Bold"/>
+          <w:b/>
+          <w:bCs/>
+          <w:sz w:val="24"/>
+          <w:szCs w:val="24"/>
+        </w:rPr>
+      </w:pPr>
+      <w:bookmarkStart w:id="0" w:name="_GoBack"/>
+      <w:bookmarkEnd w:id="0"/>
+    </w:p>
+    <w:p>
+      <w:pPr>
+        <w:autoSpaceDE w:val="0"/>
+        <w:autoSpaceDN w:val="0"/>
+        <w:adjustRightInd w:val="0"/>
+        <w:spacing w:after="0" w:line="240" w:lineRule="auto"/>
         <w:jc w:val="both"/>
         <w:rPr>
           <w:rFonts w:ascii="Calibri" w:hAnsi="Calibri" w:cs="Calibri"/>
@@ -37,23 +109,7 @@
           <w:sz w:val="24"/>
           <w:szCs w:val="24"/>
         </w:rPr>
-        <w:t xml:space="preserve">specified in RASD. Below are listed the design components to which </w:t>
-      </w:r>
-      <w:r>
-        <w:rPr>
-          <w:rFonts w:ascii="Calibri" w:hAnsi="Calibri" w:cs="Calibri"/>
-          <w:sz w:val="24"/>
-          <w:szCs w:val="24"/>
-        </w:rPr>
-        <w:t>TrackMe’s</w:t>
-      </w:r>
-      <w:r>
-        <w:rPr>
-          <w:rFonts w:ascii="Calibri" w:hAnsi="Calibri" w:cs="Calibri"/>
-          <w:sz w:val="24"/>
-          <w:szCs w:val="24"/>
-        </w:rPr>
-        <w:t xml:space="preserve"> requirements and goals</w:t>
+        <w:t>specified in RASD. Below are listed the design components to which TrackMe’s requirements and goals</w:t>
       </w:r>
       <w:r>
         <w:rPr>
@@ -162,15 +218,7 @@
           <w:sz w:val="24"/>
           <w:szCs w:val="24"/>
         </w:rPr>
-        <w:t>disease.</w:t>
-      </w:r>
-      <w:r>
-        <w:rPr>
-          <w:rFonts w:ascii="Calibri" w:hAnsi="Calibri" w:cs="Calibri"/>
-          <w:sz w:val="24"/>
-          <w:szCs w:val="24"/>
-        </w:rPr>
-        <w:t xml:space="preserve"> </w:t>
+        <w:t xml:space="preserve">disease. </w:t>
       </w:r>
       <w:r>
         <w:rPr>
@@ -301,51 +349,16 @@
           <w:sz w:val="24"/>
           <w:szCs w:val="24"/>
         </w:rPr>
-        <w:t xml:space="preserve"> </w:t>
-      </w:r>
-      <w:r>
-        <w:rPr>
-          <w:rFonts w:ascii="Calibri" w:hAnsi="Calibri" w:cs="Calibri"/>
-          <w:sz w:val="24"/>
-          <w:szCs w:val="24"/>
-        </w:rPr>
-        <w:t>(</w:t>
-      </w:r>
-      <w:r>
-        <w:rPr>
-          <w:rFonts w:ascii="Calibri" w:hAnsi="Calibri" w:cs="Calibri"/>
-          <w:b/>
-          <w:sz w:val="24"/>
-          <w:szCs w:val="24"/>
-        </w:rPr>
-        <w:t>Requirements: R</w:t>
-      </w:r>
-      <w:r>
-        <w:rPr>
-          <w:rFonts w:ascii="Calibri" w:hAnsi="Calibri" w:cs="Calibri"/>
-          <w:b/>
-          <w:sz w:val="24"/>
-          <w:szCs w:val="24"/>
-        </w:rPr>
-        <w:t>5-</w:t>
-      </w:r>
-      <w:r>
-        <w:rPr>
-          <w:rFonts w:ascii="Calibri" w:hAnsi="Calibri" w:cs="Calibri"/>
-          <w:b/>
-          <w:sz w:val="24"/>
-          <w:szCs w:val="24"/>
-        </w:rPr>
-        <w:t>R</w:t>
-      </w:r>
-      <w:r>
-        <w:rPr>
-          <w:rFonts w:ascii="Calibri" w:hAnsi="Calibri" w:cs="Calibri"/>
-          <w:b/>
-          <w:sz w:val="24"/>
-          <w:szCs w:val="24"/>
-        </w:rPr>
-        <w:t>9</w:t>
+        <w:t xml:space="preserve"> (</w:t>
+      </w:r>
+      <w:r>
+        <w:rPr>
+          <w:rFonts w:ascii="Calibri" w:hAnsi="Calibri" w:cs="Calibri"/>
+          <w:b/>
+          <w:sz w:val="24"/>
+          <w:szCs w:val="24"/>
+        </w:rPr>
+        <w:t>Requirements: R5-R9</w:t>
       </w:r>
       <w:r>
         <w:rPr>
@@ -515,51 +528,16 @@
           <w:sz w:val="24"/>
           <w:szCs w:val="24"/>
         </w:rPr>
-        <w:t xml:space="preserve"> </w:t>
-      </w:r>
-      <w:r>
-        <w:rPr>
-          <w:rFonts w:ascii="Calibri" w:hAnsi="Calibri" w:cs="Calibri"/>
-          <w:sz w:val="24"/>
-          <w:szCs w:val="24"/>
-        </w:rPr>
-        <w:t>(</w:t>
-      </w:r>
-      <w:r>
-        <w:rPr>
-          <w:rFonts w:ascii="Calibri" w:hAnsi="Calibri" w:cs="Calibri"/>
-          <w:b/>
-          <w:sz w:val="24"/>
-          <w:szCs w:val="24"/>
-        </w:rPr>
-        <w:t>Requirements: R1</w:t>
-      </w:r>
-      <w:r>
-        <w:rPr>
-          <w:rFonts w:ascii="Calibri" w:hAnsi="Calibri" w:cs="Calibri"/>
-          <w:b/>
-          <w:sz w:val="24"/>
-          <w:szCs w:val="24"/>
-        </w:rPr>
-        <w:t>0</w:t>
-      </w:r>
-      <w:r>
-        <w:rPr>
-          <w:rFonts w:ascii="Calibri" w:hAnsi="Calibri" w:cs="Calibri"/>
-          <w:b/>
-          <w:sz w:val="24"/>
-          <w:szCs w:val="24"/>
-        </w:rPr>
-        <w:t>-R</w:t>
-      </w:r>
-      <w:r>
-        <w:rPr>
-          <w:rFonts w:ascii="Calibri" w:hAnsi="Calibri" w:cs="Calibri"/>
-          <w:b/>
-          <w:sz w:val="24"/>
-          <w:szCs w:val="24"/>
-        </w:rPr>
-        <w:t>13</w:t>
+        <w:t xml:space="preserve"> (</w:t>
+      </w:r>
+      <w:r>
+        <w:rPr>
+          <w:rFonts w:ascii="Calibri" w:hAnsi="Calibri" w:cs="Calibri"/>
+          <w:b/>
+          <w:sz w:val="24"/>
+          <w:szCs w:val="24"/>
+        </w:rPr>
+        <w:t>Requirements: R10-R13</w:t>
       </w:r>
       <w:r>
         <w:rPr>
@@ -678,34 +656,7 @@
           <w:sz w:val="24"/>
           <w:szCs w:val="24"/>
         </w:rPr>
-        <w:t>Requirements: R1</w:t>
-      </w:r>
-      <w:r>
-        <w:rPr>
-          <w:rFonts w:ascii="Calibri" w:hAnsi="Calibri" w:cs="Calibri"/>
-          <w:b/>
-          <w:sz w:val="24"/>
-          <w:szCs w:val="24"/>
-        </w:rPr>
-        <w:t>4</w:t>
-      </w:r>
-      <w:r>
-        <w:rPr>
-          <w:rFonts w:ascii="Calibri" w:hAnsi="Calibri" w:cs="Calibri"/>
-          <w:b/>
-          <w:sz w:val="24"/>
-          <w:szCs w:val="24"/>
-        </w:rPr>
-        <w:t>-R</w:t>
-      </w:r>
-      <w:r>
-        <w:rPr>
-          <w:rFonts w:ascii="Calibri" w:hAnsi="Calibri" w:cs="Calibri"/>
-          <w:b/>
-          <w:sz w:val="24"/>
-          <w:szCs w:val="24"/>
-        </w:rPr>
-        <w:t>17</w:t>
+        <w:t>Requirements: R14-R17</w:t>
       </w:r>
       <w:r>
         <w:rPr>
@@ -860,7 +811,7 @@
       <w:proofErr w:type="spellStart"/>
       <w:r>
         <w:rPr>
-          <w:color w:val="FF0000"/>
+          <w:color w:val="000000" w:themeColor="text1"/>
           <w:sz w:val="28"/>
           <w:szCs w:val="28"/>
         </w:rPr>
@@ -1243,6 +1194,7 @@
           <w:sz w:val="28"/>
           <w:szCs w:val="28"/>
         </w:rPr>
+        <w:lastRenderedPageBreak/>
         <w:t>ResponseService</w:t>
       </w:r>
       <w:proofErr w:type="spellEnd"/>
@@ -1271,7 +1223,6 @@
           <w:sz w:val="28"/>
           <w:szCs w:val="28"/>
         </w:rPr>
-        <w:lastRenderedPageBreak/>
         <w:t>DataService</w:t>
       </w:r>
       <w:proofErr w:type="spellEnd"/>
@@ -1332,23 +1283,7 @@
           <w:sz w:val="24"/>
           <w:szCs w:val="24"/>
         </w:rPr>
-        <w:t xml:space="preserve"> Sends a notification to the nearest hospital in 5 seconds when</w:t>
-      </w:r>
-      <w:r>
-        <w:rPr>
-          <w:rFonts w:ascii="Calibri" w:hAnsi="Calibri" w:cs="Calibri"/>
-          <w:sz w:val="24"/>
-          <w:szCs w:val="24"/>
-        </w:rPr>
-        <w:t xml:space="preserve"> </w:t>
-      </w:r>
-      <w:r>
-        <w:rPr>
-          <w:rFonts w:ascii="Calibri" w:hAnsi="Calibri" w:cs="Calibri"/>
-          <w:sz w:val="24"/>
-          <w:szCs w:val="24"/>
-        </w:rPr>
-        <w:t>health values of individual fall</w:t>
+        <w:t xml:space="preserve"> Sends a notification to the nearest hospital in 5 seconds when health values of individual fall</w:t>
       </w:r>
       <w:r>
         <w:rPr>
@@ -1522,7 +1457,7 @@
         <w:rPr>
           <w:rFonts w:ascii="Calibri" w:hAnsi="Calibri" w:cs="Calibri"/>
           <w:b/>
-          <w:color w:val="FF0000"/>
+          <w:color w:val="000000" w:themeColor="text1"/>
           <w:sz w:val="24"/>
           <w:szCs w:val="24"/>
         </w:rPr>
@@ -1531,7 +1466,7 @@
       <w:r>
         <w:rPr>
           <w:rFonts w:ascii="Calibri" w:hAnsi="Calibri" w:cs="Calibri"/>
-          <w:color w:val="FF0000"/>
+          <w:color w:val="000000" w:themeColor="text1"/>
           <w:sz w:val="24"/>
           <w:szCs w:val="24"/>
         </w:rPr>
@@ -1540,10 +1475,19 @@
       <w:r>
         <w:rPr>
           <w:rFonts w:ascii="Calibri" w:hAnsi="Calibri" w:cs="Calibri"/>
-          <w:sz w:val="24"/>
-          <w:szCs w:val="24"/>
-        </w:rPr>
-        <w:t xml:space="preserve"> (</w:t>
+          <w:color w:val="000000" w:themeColor="text1"/>
+          <w:sz w:val="24"/>
+          <w:szCs w:val="24"/>
+        </w:rPr>
+        <w:t xml:space="preserve"> </w:t>
+      </w:r>
+      <w:r>
+        <w:rPr>
+          <w:rFonts w:ascii="Calibri" w:hAnsi="Calibri" w:cs="Calibri"/>
+          <w:sz w:val="24"/>
+          <w:szCs w:val="24"/>
+        </w:rPr>
+        <w:t>(</w:t>
       </w:r>
       <w:r>
         <w:rPr>
@@ -1778,23 +1722,7 @@
           <w:sz w:val="24"/>
           <w:szCs w:val="24"/>
         </w:rPr>
-        <w:t xml:space="preserve"> Individuals can register to run as a runner with a unique code of</w:t>
-      </w:r>
-      <w:r>
-        <w:rPr>
-          <w:rFonts w:ascii="Calibri" w:hAnsi="Calibri" w:cs="Calibri"/>
-          <w:sz w:val="24"/>
-          <w:szCs w:val="24"/>
-        </w:rPr>
-        <w:t xml:space="preserve"> </w:t>
-      </w:r>
-      <w:r>
-        <w:rPr>
-          <w:rFonts w:ascii="Calibri" w:hAnsi="Calibri" w:cs="Calibri"/>
-          <w:sz w:val="24"/>
-          <w:szCs w:val="24"/>
-        </w:rPr>
-        <w:t>the organization.</w:t>
+        <w:t xml:space="preserve"> Individuals can register to run as a runner with a unique code of the organization.</w:t>
       </w:r>
       <w:r>
         <w:rPr>
@@ -1964,76 +1892,57 @@
           <w:sz w:val="24"/>
           <w:szCs w:val="24"/>
         </w:rPr>
-        <w:t xml:space="preserve"> </w:t>
-      </w:r>
-      <w:r>
+        <w:t xml:space="preserve"> during the running.</w:t>
+      </w:r>
+      <w:r>
+        <w:rPr>
+          <w:rFonts w:ascii="Calibri" w:hAnsi="Calibri" w:cs="Calibri"/>
+          <w:sz w:val="24"/>
+          <w:szCs w:val="24"/>
+        </w:rPr>
+        <w:t xml:space="preserve"> (</w:t>
+      </w:r>
+      <w:r>
+        <w:rPr>
+          <w:rFonts w:ascii="Calibri" w:hAnsi="Calibri" w:cs="Calibri"/>
+          <w:b/>
+          <w:sz w:val="24"/>
+          <w:szCs w:val="24"/>
+        </w:rPr>
+        <w:t>Requirements: R</w:t>
+      </w:r>
+      <w:r>
+        <w:rPr>
+          <w:rFonts w:ascii="Calibri" w:hAnsi="Calibri" w:cs="Calibri"/>
+          <w:b/>
+          <w:sz w:val="24"/>
+          <w:szCs w:val="24"/>
+        </w:rPr>
+        <w:t>35</w:t>
+      </w:r>
+      <w:r>
+        <w:rPr>
+          <w:rFonts w:ascii="Calibri" w:hAnsi="Calibri" w:cs="Calibri"/>
+          <w:sz w:val="24"/>
+          <w:szCs w:val="24"/>
+        </w:rPr>
+        <w:t>)</w:t>
+      </w:r>
+    </w:p>
+    <w:p>
+      <w:pPr>
+        <w:autoSpaceDE w:val="0"/>
+        <w:autoSpaceDN w:val="0"/>
+        <w:adjustRightInd w:val="0"/>
+        <w:spacing w:after="0" w:line="240" w:lineRule="auto"/>
+        <w:jc w:val="both"/>
         <w:rPr>
           <w:rFonts w:ascii="Calibri" w:hAnsi="Calibri" w:cs="Calibri"/>
           <w:color w:val="FF0000"/>
           <w:sz w:val="24"/>
           <w:szCs w:val="24"/>
         </w:rPr>
-        <w:t>during the running.</w:t>
-      </w:r>
-      <w:r>
-        <w:rPr>
-          <w:rFonts w:ascii="Calibri" w:hAnsi="Calibri" w:cs="Calibri"/>
-          <w:sz w:val="24"/>
-          <w:szCs w:val="24"/>
-        </w:rPr>
-        <w:t xml:space="preserve"> </w:t>
-      </w:r>
-      <w:r>
-        <w:rPr>
-          <w:rFonts w:ascii="Calibri" w:hAnsi="Calibri" w:cs="Calibri"/>
-          <w:sz w:val="24"/>
-          <w:szCs w:val="24"/>
-        </w:rPr>
-        <w:t>(</w:t>
-      </w:r>
-      <w:r>
-        <w:rPr>
-          <w:rFonts w:ascii="Calibri" w:hAnsi="Calibri" w:cs="Calibri"/>
-          <w:b/>
-          <w:sz w:val="24"/>
-          <w:szCs w:val="24"/>
-        </w:rPr>
-        <w:t>Requirements: R</w:t>
-      </w:r>
-      <w:r>
-        <w:rPr>
-          <w:rFonts w:ascii="Calibri" w:hAnsi="Calibri" w:cs="Calibri"/>
-          <w:b/>
-          <w:sz w:val="24"/>
-          <w:szCs w:val="24"/>
-        </w:rPr>
-        <w:t>35</w:t>
-      </w:r>
-      <w:r>
-        <w:rPr>
-          <w:rFonts w:ascii="Calibri" w:hAnsi="Calibri" w:cs="Calibri"/>
-          <w:sz w:val="24"/>
-          <w:szCs w:val="24"/>
-        </w:rPr>
-        <w:t>)</w:t>
-      </w:r>
-    </w:p>
-    <w:p>
-      <w:pPr>
-        <w:autoSpaceDE w:val="0"/>
-        <w:autoSpaceDN w:val="0"/>
-        <w:adjustRightInd w:val="0"/>
-        <w:spacing w:after="0" w:line="240" w:lineRule="auto"/>
-        <w:jc w:val="both"/>
-        <w:rPr>
-          <w:rFonts w:ascii="Calibri" w:hAnsi="Calibri" w:cs="Calibri"/>
-          <w:color w:val="FF0000"/>
-          <w:sz w:val="24"/>
-          <w:szCs w:val="24"/>
-        </w:rPr>
-      </w:pPr>
-      <w:bookmarkStart w:id="0" w:name="_GoBack"/>
-      <w:bookmarkEnd w:id="0"/>
+      </w:pPr>
     </w:p>
     <w:p>
       <w:pPr>
@@ -2135,23 +2044,7 @@
           <w:sz w:val="24"/>
           <w:szCs w:val="24"/>
         </w:rPr>
-        <w:t xml:space="preserve"> Organizers and spectators can see runners' instant locations on a</w:t>
-      </w:r>
-      <w:r>
-        <w:rPr>
-          <w:rFonts w:ascii="Calibri" w:hAnsi="Calibri" w:cs="Calibri"/>
-          <w:sz w:val="24"/>
-          <w:szCs w:val="24"/>
-        </w:rPr>
-        <w:t xml:space="preserve"> </w:t>
-      </w:r>
-      <w:r>
-        <w:rPr>
-          <w:rFonts w:ascii="Calibri" w:hAnsi="Calibri" w:cs="Calibri"/>
-          <w:sz w:val="24"/>
-          <w:szCs w:val="24"/>
-        </w:rPr>
-        <w:t>map.</w:t>
+        <w:t xml:space="preserve"> Organizers and spectators can see runners' instant locations on a map.</w:t>
       </w:r>
       <w:r>
         <w:rPr>

</xml_diff>

<commit_message>
Syntax fixing on documents
</commit_message>
<xml_diff>
--- a/Design-Process/5.Requirements Traceability.docx
+++ b/Design-Process/5.Requirements Traceability.docx
@@ -34,9 +34,15 @@
           <w:sz w:val="24"/>
           <w:szCs w:val="24"/>
         </w:rPr>
-        <w:t>REQUIREMENTS</w:t>
-      </w:r>
-      <w:r>
+        <w:t>REQUIREMENTS TRACEABILITY</w:t>
+      </w:r>
+    </w:p>
+    <w:p>
+      <w:pPr>
+        <w:autoSpaceDE w:val="0"/>
+        <w:autoSpaceDN w:val="0"/>
+        <w:adjustRightInd w:val="0"/>
+        <w:spacing w:after="0" w:line="240" w:lineRule="auto"/>
         <w:rPr>
           <w:rFonts w:ascii="Calibri-Bold" w:hAnsi="Calibri-Bold" w:cs="Calibri-Bold"/>
           <w:b/>
@@ -44,56 +50,105 @@
           <w:sz w:val="24"/>
           <w:szCs w:val="24"/>
         </w:rPr>
+      </w:pPr>
+    </w:p>
+    <w:p>
+      <w:pPr>
+        <w:autoSpaceDE w:val="0"/>
+        <w:autoSpaceDN w:val="0"/>
+        <w:adjustRightInd w:val="0"/>
+        <w:spacing w:after="0" w:line="240" w:lineRule="auto"/>
+        <w:jc w:val="both"/>
+        <w:rPr>
+          <w:rFonts w:ascii="Calibri" w:hAnsi="Calibri" w:cs="Calibri"/>
+          <w:sz w:val="24"/>
+          <w:szCs w:val="24"/>
+        </w:rPr>
+      </w:pPr>
+      <w:r>
+        <w:rPr>
+          <w:rFonts w:ascii="Calibri" w:hAnsi="Calibri" w:cs="Calibri"/>
+          <w:sz w:val="24"/>
+          <w:szCs w:val="24"/>
+        </w:rPr>
+        <w:t>The design of this application aims to meet all the goals and requirements that have been previously</w:t>
+      </w:r>
+      <w:r>
+        <w:rPr>
+          <w:rFonts w:ascii="Calibri" w:hAnsi="Calibri" w:cs="Calibri"/>
+          <w:sz w:val="24"/>
+          <w:szCs w:val="24"/>
+        </w:rPr>
         <w:t xml:space="preserve"> </w:t>
       </w:r>
       <w:r>
         <w:rPr>
-          <w:rFonts w:ascii="Calibri-Bold" w:hAnsi="Calibri-Bold" w:cs="Calibri-Bold"/>
+          <w:rFonts w:ascii="Calibri" w:hAnsi="Calibri" w:cs="Calibri"/>
+          <w:sz w:val="24"/>
+          <w:szCs w:val="24"/>
+        </w:rPr>
+        <w:t>specified in RASD. Below are listed the design components to which TrackMe’s requirements and goals</w:t>
+      </w:r>
+      <w:r>
+        <w:rPr>
+          <w:rFonts w:ascii="Calibri" w:hAnsi="Calibri" w:cs="Calibri"/>
+          <w:sz w:val="24"/>
+          <w:szCs w:val="24"/>
+        </w:rPr>
+        <w:t xml:space="preserve"> </w:t>
+      </w:r>
+      <w:r>
+        <w:rPr>
+          <w:rFonts w:ascii="Calibri" w:hAnsi="Calibri" w:cs="Calibri"/>
+          <w:sz w:val="24"/>
+          <w:szCs w:val="24"/>
+        </w:rPr>
+        <w:t>are mapped:</w:t>
+      </w:r>
+    </w:p>
+    <w:p>
+      <w:pPr>
+        <w:autoSpaceDE w:val="0"/>
+        <w:autoSpaceDN w:val="0"/>
+        <w:adjustRightInd w:val="0"/>
+        <w:spacing w:after="0" w:line="240" w:lineRule="auto"/>
+        <w:jc w:val="both"/>
+        <w:rPr>
+          <w:rFonts w:ascii="Calibri" w:hAnsi="Calibri" w:cs="Calibri"/>
+          <w:sz w:val="24"/>
+          <w:szCs w:val="24"/>
+        </w:rPr>
+      </w:pPr>
+    </w:p>
+    <w:p>
+      <w:pPr>
+        <w:autoSpaceDE w:val="0"/>
+        <w:autoSpaceDN w:val="0"/>
+        <w:adjustRightInd w:val="0"/>
+        <w:spacing w:after="0" w:line="240" w:lineRule="auto"/>
+        <w:jc w:val="both"/>
+        <w:rPr>
+          <w:rFonts w:ascii="Calibri" w:hAnsi="Calibri" w:cs="Calibri"/>
+          <w:sz w:val="24"/>
+          <w:szCs w:val="24"/>
+        </w:rPr>
+      </w:pPr>
+      <w:r>
+        <w:rPr>
+          <w:rFonts w:ascii="Calibri" w:hAnsi="Calibri" w:cs="Calibri"/>
           <w:b/>
-          <w:bCs/>
-          <w:sz w:val="24"/>
-          <w:szCs w:val="24"/>
-        </w:rPr>
-        <w:t>TRACEABILITY</w:t>
-      </w:r>
-    </w:p>
-    <w:p>
-      <w:pPr>
-        <w:autoSpaceDE w:val="0"/>
-        <w:autoSpaceDN w:val="0"/>
-        <w:adjustRightInd w:val="0"/>
-        <w:spacing w:after="0" w:line="240" w:lineRule="auto"/>
-        <w:rPr>
-          <w:rFonts w:ascii="Calibri-Bold" w:hAnsi="Calibri-Bold" w:cs="Calibri-Bold"/>
-          <w:b/>
-          <w:bCs/>
-          <w:sz w:val="24"/>
-          <w:szCs w:val="24"/>
-        </w:rPr>
-      </w:pPr>
-      <w:bookmarkStart w:id="0" w:name="_GoBack"/>
-      <w:bookmarkEnd w:id="0"/>
-    </w:p>
-    <w:p>
-      <w:pPr>
-        <w:autoSpaceDE w:val="0"/>
-        <w:autoSpaceDN w:val="0"/>
-        <w:adjustRightInd w:val="0"/>
-        <w:spacing w:after="0" w:line="240" w:lineRule="auto"/>
-        <w:jc w:val="both"/>
-        <w:rPr>
-          <w:rFonts w:ascii="Calibri" w:hAnsi="Calibri" w:cs="Calibri"/>
-          <w:sz w:val="24"/>
-          <w:szCs w:val="24"/>
-        </w:rPr>
-      </w:pPr>
-      <w:r>
-        <w:rPr>
-          <w:rFonts w:ascii="Calibri" w:hAnsi="Calibri" w:cs="Calibri"/>
-          <w:sz w:val="24"/>
-          <w:szCs w:val="24"/>
-        </w:rPr>
-        <w:t>The design of this application aims to meet all the goals and requirements that have been previously</w:t>
+          <w:sz w:val="24"/>
+          <w:szCs w:val="24"/>
+        </w:rPr>
+        <w:t>[G1]</w:t>
+      </w:r>
+      <w:r>
+        <w:rPr>
+          <w:rFonts w:ascii="Calibri" w:hAnsi="Calibri" w:cs="Calibri"/>
+          <w:sz w:val="24"/>
+          <w:szCs w:val="24"/>
+        </w:rPr>
+        <w:t xml:space="preserve"> Individuals can collect and store their data on Data4Help. The desired</w:t>
       </w:r>
       <w:r>
         <w:rPr>
@@ -109,7 +164,7 @@
           <w:sz w:val="24"/>
           <w:szCs w:val="24"/>
         </w:rPr>
-        <w:t>specified in RASD. Below are listed the design components to which TrackMe’s requirements and goals</w:t>
+        <w:t>data from individuals</w:t>
       </w:r>
       <w:r>
         <w:rPr>
@@ -125,52 +180,7 @@
           <w:sz w:val="24"/>
           <w:szCs w:val="24"/>
         </w:rPr>
-        <w:t>are mapped:</w:t>
-      </w:r>
-    </w:p>
-    <w:p>
-      <w:pPr>
-        <w:autoSpaceDE w:val="0"/>
-        <w:autoSpaceDN w:val="0"/>
-        <w:adjustRightInd w:val="0"/>
-        <w:spacing w:after="0" w:line="240" w:lineRule="auto"/>
-        <w:jc w:val="both"/>
-        <w:rPr>
-          <w:rFonts w:ascii="Calibri" w:hAnsi="Calibri" w:cs="Calibri"/>
-          <w:sz w:val="24"/>
-          <w:szCs w:val="24"/>
-        </w:rPr>
-      </w:pPr>
-    </w:p>
-    <w:p>
-      <w:pPr>
-        <w:autoSpaceDE w:val="0"/>
-        <w:autoSpaceDN w:val="0"/>
-        <w:adjustRightInd w:val="0"/>
-        <w:spacing w:after="0" w:line="240" w:lineRule="auto"/>
-        <w:jc w:val="both"/>
-        <w:rPr>
-          <w:rFonts w:ascii="Calibri" w:hAnsi="Calibri" w:cs="Calibri"/>
-          <w:sz w:val="24"/>
-          <w:szCs w:val="24"/>
-        </w:rPr>
-      </w:pPr>
-      <w:r>
-        <w:rPr>
-          <w:rFonts w:ascii="Calibri" w:hAnsi="Calibri" w:cs="Calibri"/>
-          <w:b/>
-          <w:sz w:val="24"/>
-          <w:szCs w:val="24"/>
-        </w:rPr>
-        <w:t>[G1]</w:t>
-      </w:r>
-      <w:r>
-        <w:rPr>
-          <w:rFonts w:ascii="Calibri" w:hAnsi="Calibri" w:cs="Calibri"/>
-          <w:sz w:val="24"/>
-          <w:szCs w:val="24"/>
-        </w:rPr>
-        <w:t xml:space="preserve"> Individuals can collect and store their data on Data4Help. The desired</w:t>
+        <w:t>are profile data, health data, location data and chronic</w:t>
       </w:r>
       <w:r>
         <w:rPr>
@@ -186,81 +196,7 @@
           <w:sz w:val="24"/>
           <w:szCs w:val="24"/>
         </w:rPr>
-        <w:t>data from individuals</w:t>
-      </w:r>
-      <w:r>
-        <w:rPr>
-          <w:rFonts w:ascii="Calibri" w:hAnsi="Calibri" w:cs="Calibri"/>
-          <w:sz w:val="24"/>
-          <w:szCs w:val="24"/>
-        </w:rPr>
-        <w:t xml:space="preserve"> </w:t>
-      </w:r>
-      <w:r>
-        <w:rPr>
-          <w:rFonts w:ascii="Calibri" w:hAnsi="Calibri" w:cs="Calibri"/>
-          <w:sz w:val="24"/>
-          <w:szCs w:val="24"/>
-        </w:rPr>
-        <w:t>are profile data, health data, location data and chronic</w:t>
-      </w:r>
-      <w:r>
-        <w:rPr>
-          <w:rFonts w:ascii="Calibri" w:hAnsi="Calibri" w:cs="Calibri"/>
-          <w:sz w:val="24"/>
-          <w:szCs w:val="24"/>
-        </w:rPr>
-        <w:t xml:space="preserve"> </w:t>
-      </w:r>
-      <w:r>
-        <w:rPr>
-          <w:rFonts w:ascii="Calibri" w:hAnsi="Calibri" w:cs="Calibri"/>
-          <w:sz w:val="24"/>
-          <w:szCs w:val="24"/>
-        </w:rPr>
-        <w:t xml:space="preserve">disease. </w:t>
-      </w:r>
-      <w:r>
-        <w:rPr>
-          <w:rFonts w:ascii="Calibri" w:hAnsi="Calibri" w:cs="Calibri"/>
-          <w:sz w:val="24"/>
-          <w:szCs w:val="24"/>
-        </w:rPr>
-        <w:t>(</w:t>
-      </w:r>
-      <w:r>
-        <w:rPr>
-          <w:rFonts w:ascii="Calibri" w:hAnsi="Calibri" w:cs="Calibri"/>
-          <w:b/>
-          <w:sz w:val="24"/>
-          <w:szCs w:val="24"/>
-        </w:rPr>
-        <w:t>Requirements</w:t>
-      </w:r>
-      <w:r>
-        <w:rPr>
-          <w:rFonts w:ascii="Calibri" w:hAnsi="Calibri" w:cs="Calibri"/>
-          <w:sz w:val="24"/>
-          <w:szCs w:val="24"/>
-        </w:rPr>
-        <w:t xml:space="preserve">: </w:t>
-      </w:r>
-      <w:r>
-        <w:rPr>
-          <w:rFonts w:ascii="Calibri" w:hAnsi="Calibri" w:cs="Calibri"/>
-          <w:b/>
-          <w:sz w:val="24"/>
-          <w:szCs w:val="24"/>
-        </w:rPr>
-        <w:t>R1-R4</w:t>
-      </w:r>
-      <w:r>
-        <w:rPr>
-          <w:rFonts w:ascii="Calibri" w:hAnsi="Calibri" w:cs="Calibri"/>
-          <w:sz w:val="24"/>
-          <w:szCs w:val="24"/>
-        </w:rPr>
-        <w:t>)</w:t>
+        <w:t>disease.</w:t>
       </w:r>
     </w:p>
     <w:p>
@@ -343,31 +279,6 @@
         </w:rPr>
         <w:t>allowed.</w:t>
       </w:r>
-      <w:r>
-        <w:rPr>
-          <w:rFonts w:ascii="Calibri" w:hAnsi="Calibri" w:cs="Calibri"/>
-          <w:sz w:val="24"/>
-          <w:szCs w:val="24"/>
-        </w:rPr>
-        <w:t xml:space="preserve"> (</w:t>
-      </w:r>
-      <w:r>
-        <w:rPr>
-          <w:rFonts w:ascii="Calibri" w:hAnsi="Calibri" w:cs="Calibri"/>
-          <w:b/>
-          <w:sz w:val="24"/>
-          <w:szCs w:val="24"/>
-        </w:rPr>
-        <w:t>Requirements: R5-R9</w:t>
-      </w:r>
-      <w:r>
-        <w:rPr>
-          <w:rFonts w:ascii="Calibri" w:hAnsi="Calibri" w:cs="Calibri"/>
-          <w:sz w:val="24"/>
-          <w:szCs w:val="24"/>
-        </w:rPr>
-        <w:t>)</w:t>
-      </w:r>
     </w:p>
     <w:p>
       <w:pPr>
@@ -522,31 +433,6 @@
         </w:rPr>
         <w:t>delete their own account.</w:t>
       </w:r>
-      <w:r>
-        <w:rPr>
-          <w:rFonts w:ascii="Calibri" w:hAnsi="Calibri" w:cs="Calibri"/>
-          <w:sz w:val="24"/>
-          <w:szCs w:val="24"/>
-        </w:rPr>
-        <w:t xml:space="preserve"> (</w:t>
-      </w:r>
-      <w:r>
-        <w:rPr>
-          <w:rFonts w:ascii="Calibri" w:hAnsi="Calibri" w:cs="Calibri"/>
-          <w:b/>
-          <w:sz w:val="24"/>
-          <w:szCs w:val="24"/>
-        </w:rPr>
-        <w:t>Requirements: R10-R13</w:t>
-      </w:r>
-      <w:r>
-        <w:rPr>
-          <w:rFonts w:ascii="Calibri" w:hAnsi="Calibri" w:cs="Calibri"/>
-          <w:sz w:val="24"/>
-          <w:szCs w:val="24"/>
-        </w:rPr>
-        <w:t>)</w:t>
-      </w:r>
     </w:p>
     <w:p>
       <w:pPr>
@@ -633,39 +519,6 @@
         </w:rPr>
         <w:t>which third parties when information of these individuals is shared.</w:t>
       </w:r>
-      <w:r>
-        <w:rPr>
-          <w:rFonts w:ascii="Calibri" w:hAnsi="Calibri" w:cs="Calibri"/>
-          <w:sz w:val="24"/>
-          <w:szCs w:val="24"/>
-        </w:rPr>
-        <w:t xml:space="preserve"> </w:t>
-      </w:r>
-      <w:r>
-        <w:rPr>
-          <w:rFonts w:ascii="Calibri" w:hAnsi="Calibri" w:cs="Calibri"/>
-          <w:sz w:val="24"/>
-          <w:szCs w:val="24"/>
-        </w:rPr>
-        <w:t>(</w:t>
-      </w:r>
-      <w:r>
-        <w:rPr>
-          <w:rFonts w:ascii="Calibri" w:hAnsi="Calibri" w:cs="Calibri"/>
-          <w:b/>
-          <w:sz w:val="24"/>
-          <w:szCs w:val="24"/>
-        </w:rPr>
-        <w:t>Requirements: R14-R17</w:t>
-      </w:r>
-      <w:r>
-        <w:rPr>
-          <w:rFonts w:ascii="Calibri" w:hAnsi="Calibri" w:cs="Calibri"/>
-          <w:sz w:val="24"/>
-          <w:szCs w:val="24"/>
-        </w:rPr>
-        <w:t>)</w:t>
-      </w:r>
     </w:p>
     <w:p>
       <w:pPr>
@@ -741,40 +594,6 @@
         </w:rPr>
         <w:t xml:space="preserve"> Individuals can see and track their own data.</w:t>
       </w:r>
-      <w:r>
-        <w:rPr>
-          <w:rFonts w:ascii="Calibri" w:hAnsi="Calibri" w:cs="Calibri"/>
-          <w:sz w:val="24"/>
-          <w:szCs w:val="24"/>
-        </w:rPr>
-        <w:t xml:space="preserve"> (</w:t>
-      </w:r>
-      <w:r>
-        <w:rPr>
-          <w:rFonts w:ascii="Calibri" w:hAnsi="Calibri" w:cs="Calibri"/>
-          <w:b/>
-          <w:sz w:val="24"/>
-          <w:szCs w:val="24"/>
-        </w:rPr>
-        <w:t>Requirements: R1</w:t>
-      </w:r>
-      <w:r>
-        <w:rPr>
-          <w:rFonts w:ascii="Calibri" w:hAnsi="Calibri" w:cs="Calibri"/>
-          <w:b/>
-          <w:sz w:val="24"/>
-          <w:szCs w:val="24"/>
-        </w:rPr>
-        <w:t>8</w:t>
-      </w:r>
-      <w:r>
-        <w:rPr>
-          <w:rFonts w:ascii="Calibri" w:hAnsi="Calibri" w:cs="Calibri"/>
-          <w:sz w:val="24"/>
-          <w:szCs w:val="24"/>
-        </w:rPr>
-        <w:t>)</w:t>
-      </w:r>
     </w:p>
     <w:p>
       <w:pPr>
@@ -902,51 +721,7 @@
           <w:sz w:val="24"/>
           <w:szCs w:val="24"/>
         </w:rPr>
-        <w:t xml:space="preserve"> (</w:t>
-      </w:r>
-      <w:r>
-        <w:rPr>
-          <w:rFonts w:ascii="Calibri" w:hAnsi="Calibri" w:cs="Calibri"/>
-          <w:b/>
-          <w:sz w:val="24"/>
-          <w:szCs w:val="24"/>
-        </w:rPr>
-        <w:t>Requirements: R1</w:t>
-      </w:r>
-      <w:r>
-        <w:rPr>
-          <w:rFonts w:ascii="Calibri" w:hAnsi="Calibri" w:cs="Calibri"/>
-          <w:b/>
-          <w:sz w:val="24"/>
-          <w:szCs w:val="24"/>
-        </w:rPr>
-        <w:t>9</w:t>
-      </w:r>
-      <w:r>
-        <w:rPr>
-          <w:rFonts w:ascii="Calibri" w:hAnsi="Calibri" w:cs="Calibri"/>
-          <w:b/>
-          <w:sz w:val="24"/>
-          <w:szCs w:val="24"/>
-        </w:rPr>
-        <w:t>-R</w:t>
-      </w:r>
-      <w:r>
-        <w:rPr>
-          <w:rFonts w:ascii="Calibri" w:hAnsi="Calibri" w:cs="Calibri"/>
-          <w:b/>
-          <w:sz w:val="24"/>
-          <w:szCs w:val="24"/>
-        </w:rPr>
-        <w:t>25</w:t>
-      </w:r>
-      <w:r>
-        <w:rPr>
-          <w:rFonts w:ascii="Calibri" w:hAnsi="Calibri" w:cs="Calibri"/>
-          <w:sz w:val="24"/>
-          <w:szCs w:val="24"/>
-        </w:rPr>
-        <w:t>)</w:t>
+        <w:t xml:space="preserve"> </w:t>
       </w:r>
     </w:p>
     <w:p>
@@ -1093,40 +868,8 @@
         </w:rPr>
         <w:t xml:space="preserve"> Third parties can access anonymized data of a group of individuals.</w:t>
       </w:r>
-      <w:r>
-        <w:rPr>
-          <w:rFonts w:ascii="Calibri" w:hAnsi="Calibri" w:cs="Calibri"/>
-          <w:sz w:val="24"/>
-          <w:szCs w:val="24"/>
-        </w:rPr>
-        <w:t xml:space="preserve"> (</w:t>
-      </w:r>
-      <w:r>
-        <w:rPr>
-          <w:rFonts w:ascii="Calibri" w:hAnsi="Calibri" w:cs="Calibri"/>
-          <w:b/>
-          <w:sz w:val="24"/>
-          <w:szCs w:val="24"/>
-        </w:rPr>
-        <w:t>Requirements: R</w:t>
-      </w:r>
-      <w:r>
-        <w:rPr>
-          <w:rFonts w:ascii="Calibri" w:hAnsi="Calibri" w:cs="Calibri"/>
-          <w:b/>
-          <w:sz w:val="24"/>
-          <w:szCs w:val="24"/>
-        </w:rPr>
-        <w:t>26</w:t>
-      </w:r>
-      <w:r>
-        <w:rPr>
-          <w:rFonts w:ascii="Calibri" w:hAnsi="Calibri" w:cs="Calibri"/>
-          <w:sz w:val="24"/>
-          <w:szCs w:val="24"/>
-        </w:rPr>
-        <w:t>)</w:t>
-      </w:r>
+      <w:bookmarkStart w:id="0" w:name="_GoBack"/>
+      <w:bookmarkEnd w:id="0"/>
     </w:p>
     <w:p>
       <w:pPr>
@@ -1194,7 +937,6 @@
           <w:sz w:val="28"/>
           <w:szCs w:val="28"/>
         </w:rPr>
-        <w:lastRenderedPageBreak/>
         <w:t>ResponseService</w:t>
       </w:r>
       <w:proofErr w:type="spellEnd"/>
@@ -1223,6 +965,7 @@
           <w:sz w:val="28"/>
           <w:szCs w:val="28"/>
         </w:rPr>
+        <w:lastRenderedPageBreak/>
         <w:t>DataService</w:t>
       </w:r>
       <w:proofErr w:type="spellEnd"/>
@@ -1300,58 +1043,6 @@
           <w:szCs w:val="24"/>
         </w:rPr>
         <w:t>below a certain threshold.</w:t>
-      </w:r>
-      <w:r>
-        <w:rPr>
-          <w:rFonts w:ascii="Calibri" w:hAnsi="Calibri" w:cs="Calibri"/>
-          <w:sz w:val="24"/>
-          <w:szCs w:val="24"/>
-        </w:rPr>
-        <w:t xml:space="preserve"> (</w:t>
-      </w:r>
-      <w:r>
-        <w:rPr>
-          <w:rFonts w:ascii="Calibri" w:hAnsi="Calibri" w:cs="Calibri"/>
-          <w:b/>
-          <w:sz w:val="24"/>
-          <w:szCs w:val="24"/>
-        </w:rPr>
-        <w:t>Requirements: R</w:t>
-      </w:r>
-      <w:r>
-        <w:rPr>
-          <w:rFonts w:ascii="Calibri" w:hAnsi="Calibri" w:cs="Calibri"/>
-          <w:b/>
-          <w:sz w:val="24"/>
-          <w:szCs w:val="24"/>
-        </w:rPr>
-        <w:t>27</w:t>
-      </w:r>
-      <w:r>
-        <w:rPr>
-          <w:rFonts w:ascii="Calibri" w:hAnsi="Calibri" w:cs="Calibri"/>
-          <w:b/>
-          <w:sz w:val="24"/>
-          <w:szCs w:val="24"/>
-        </w:rPr>
-        <w:t>-R</w:t>
-      </w:r>
-      <w:r>
-        <w:rPr>
-          <w:rFonts w:ascii="Calibri" w:hAnsi="Calibri" w:cs="Calibri"/>
-          <w:b/>
-          <w:sz w:val="24"/>
-          <w:szCs w:val="24"/>
-        </w:rPr>
-        <w:t>30</w:t>
-      </w:r>
-      <w:r>
-        <w:rPr>
-          <w:rFonts w:ascii="Calibri" w:hAnsi="Calibri" w:cs="Calibri"/>
-          <w:sz w:val="24"/>
-          <w:szCs w:val="24"/>
-        </w:rPr>
-        <w:t>)</w:t>
       </w:r>
     </w:p>
     <w:p>
@@ -1472,49 +1163,6 @@
         </w:rPr>
         <w:t xml:space="preserve"> Individuals can keep their SOS history.</w:t>
       </w:r>
-      <w:r>
-        <w:rPr>
-          <w:rFonts w:ascii="Calibri" w:hAnsi="Calibri" w:cs="Calibri"/>
-          <w:color w:val="000000" w:themeColor="text1"/>
-          <w:sz w:val="24"/>
-          <w:szCs w:val="24"/>
-        </w:rPr>
-        <w:t xml:space="preserve"> </w:t>
-      </w:r>
-      <w:r>
-        <w:rPr>
-          <w:rFonts w:ascii="Calibri" w:hAnsi="Calibri" w:cs="Calibri"/>
-          <w:sz w:val="24"/>
-          <w:szCs w:val="24"/>
-        </w:rPr>
-        <w:t>(</w:t>
-      </w:r>
-      <w:r>
-        <w:rPr>
-          <w:rFonts w:ascii="Calibri" w:hAnsi="Calibri" w:cs="Calibri"/>
-          <w:b/>
-          <w:sz w:val="24"/>
-          <w:szCs w:val="24"/>
-        </w:rPr>
-        <w:t>Requirements: R</w:t>
-      </w:r>
-      <w:r>
-        <w:rPr>
-          <w:rFonts w:ascii="Calibri" w:hAnsi="Calibri" w:cs="Calibri"/>
-          <w:b/>
-          <w:sz w:val="24"/>
-          <w:szCs w:val="24"/>
-        </w:rPr>
-        <w:t>31</w:t>
-      </w:r>
-      <w:r>
-        <w:rPr>
-          <w:rFonts w:ascii="Calibri" w:hAnsi="Calibri" w:cs="Calibri"/>
-          <w:sz w:val="24"/>
-          <w:szCs w:val="24"/>
-        </w:rPr>
-        <w:t>)</w:t>
-      </w:r>
     </w:p>
     <w:p>
       <w:pPr>
@@ -1603,40 +1251,6 @@
         </w:rPr>
         <w:t xml:space="preserve"> Organizers can specify paths for running.</w:t>
       </w:r>
-      <w:r>
-        <w:rPr>
-          <w:rFonts w:ascii="Calibri" w:hAnsi="Calibri" w:cs="Calibri"/>
-          <w:sz w:val="24"/>
-          <w:szCs w:val="24"/>
-        </w:rPr>
-        <w:t xml:space="preserve"> (</w:t>
-      </w:r>
-      <w:r>
-        <w:rPr>
-          <w:rFonts w:ascii="Calibri" w:hAnsi="Calibri" w:cs="Calibri"/>
-          <w:b/>
-          <w:sz w:val="24"/>
-          <w:szCs w:val="24"/>
-        </w:rPr>
-        <w:t>Requirements: R</w:t>
-      </w:r>
-      <w:r>
-        <w:rPr>
-          <w:rFonts w:ascii="Calibri" w:hAnsi="Calibri" w:cs="Calibri"/>
-          <w:b/>
-          <w:sz w:val="24"/>
-          <w:szCs w:val="24"/>
-        </w:rPr>
-        <w:t>32</w:t>
-      </w:r>
-      <w:r>
-        <w:rPr>
-          <w:rFonts w:ascii="Calibri" w:hAnsi="Calibri" w:cs="Calibri"/>
-          <w:sz w:val="24"/>
-          <w:szCs w:val="24"/>
-        </w:rPr>
-        <w:t>)</w:t>
-      </w:r>
     </w:p>
     <w:p>
       <w:pPr>
@@ -1730,60 +1344,7 @@
           <w:sz w:val="24"/>
           <w:szCs w:val="24"/>
         </w:rPr>
-        <w:t xml:space="preserve"> (</w:t>
-      </w:r>
-      <w:r>
-        <w:rPr>
-          <w:rFonts w:ascii="Calibri" w:hAnsi="Calibri" w:cs="Calibri"/>
-          <w:b/>
-          <w:sz w:val="24"/>
-          <w:szCs w:val="24"/>
-        </w:rPr>
-        <w:t>Requirements: R</w:t>
-      </w:r>
-      <w:r>
-        <w:rPr>
-          <w:rFonts w:ascii="Calibri" w:hAnsi="Calibri" w:cs="Calibri"/>
-          <w:b/>
-          <w:sz w:val="24"/>
-          <w:szCs w:val="24"/>
-        </w:rPr>
-        <w:t>3</w:t>
-      </w:r>
-      <w:r>
-        <w:rPr>
-          <w:rFonts w:ascii="Calibri" w:hAnsi="Calibri" w:cs="Calibri"/>
-          <w:b/>
-          <w:sz w:val="24"/>
-          <w:szCs w:val="24"/>
-        </w:rPr>
-        <w:t>-R</w:t>
-      </w:r>
-      <w:r>
-        <w:rPr>
-          <w:rFonts w:ascii="Calibri" w:hAnsi="Calibri" w:cs="Calibri"/>
-          <w:b/>
-          <w:sz w:val="24"/>
-          <w:szCs w:val="24"/>
-        </w:rPr>
-        <w:t>3</w:t>
-      </w:r>
-      <w:r>
-        <w:rPr>
-          <w:rFonts w:ascii="Calibri" w:hAnsi="Calibri" w:cs="Calibri"/>
-          <w:b/>
-          <w:sz w:val="24"/>
-          <w:szCs w:val="24"/>
-        </w:rPr>
-        <w:t>4</w:t>
-      </w:r>
-      <w:r>
-        <w:rPr>
-          <w:rFonts w:ascii="Calibri" w:hAnsi="Calibri" w:cs="Calibri"/>
-          <w:sz w:val="24"/>
-          <w:szCs w:val="24"/>
-        </w:rPr>
-        <w:t>)</w:t>
+        <w:t xml:space="preserve"> </w:t>
       </w:r>
     </w:p>
     <w:p>
@@ -1861,7 +1422,6 @@
         <w:rPr>
           <w:rFonts w:ascii="Calibri" w:hAnsi="Calibri" w:cs="Calibri"/>
           <w:b/>
-          <w:color w:val="FF0000"/>
           <w:sz w:val="24"/>
           <w:szCs w:val="24"/>
         </w:rPr>
@@ -1870,7 +1430,6 @@
       <w:r>
         <w:rPr>
           <w:rFonts w:ascii="Calibri" w:hAnsi="Calibri" w:cs="Calibri"/>
-          <w:color w:val="FF0000"/>
           <w:sz w:val="24"/>
           <w:szCs w:val="24"/>
         </w:rPr>
@@ -1879,7 +1438,6 @@
       <w:r>
         <w:rPr>
           <w:rFonts w:ascii="Calibri" w:hAnsi="Calibri" w:cs="Calibri"/>
-          <w:color w:val="FF0000"/>
           <w:sz w:val="24"/>
           <w:szCs w:val="24"/>
         </w:rPr>
@@ -1888,7 +1446,6 @@
       <w:r>
         <w:rPr>
           <w:rFonts w:ascii="Calibri" w:hAnsi="Calibri" w:cs="Calibri"/>
-          <w:color w:val="FF0000"/>
           <w:sz w:val="24"/>
           <w:szCs w:val="24"/>
         </w:rPr>
@@ -1900,33 +1457,7 @@
           <w:sz w:val="24"/>
           <w:szCs w:val="24"/>
         </w:rPr>
-        <w:t xml:space="preserve"> (</w:t>
-      </w:r>
-      <w:r>
-        <w:rPr>
-          <w:rFonts w:ascii="Calibri" w:hAnsi="Calibri" w:cs="Calibri"/>
-          <w:b/>
-          <w:sz w:val="24"/>
-          <w:szCs w:val="24"/>
-        </w:rPr>
-        <w:t>Requirements: R</w:t>
-      </w:r>
-      <w:r>
-        <w:rPr>
-          <w:rFonts w:ascii="Calibri" w:hAnsi="Calibri" w:cs="Calibri"/>
-          <w:b/>
-          <w:sz w:val="24"/>
-          <w:szCs w:val="24"/>
-        </w:rPr>
-        <w:t>35</w:t>
-      </w:r>
-      <w:r>
-        <w:rPr>
-          <w:rFonts w:ascii="Calibri" w:hAnsi="Calibri" w:cs="Calibri"/>
-          <w:sz w:val="24"/>
-          <w:szCs w:val="24"/>
-        </w:rPr>
-        <w:t>)</w:t>
+        <w:t xml:space="preserve"> </w:t>
       </w:r>
     </w:p>
     <w:p>
@@ -2044,43 +1575,30 @@
           <w:sz w:val="24"/>
           <w:szCs w:val="24"/>
         </w:rPr>
-        <w:t xml:space="preserve"> Organizers and spectators can see runners' instant locations on a map.</w:t>
-      </w:r>
-      <w:r>
-        <w:rPr>
-          <w:rFonts w:ascii="Calibri" w:hAnsi="Calibri" w:cs="Calibri"/>
-          <w:sz w:val="24"/>
-          <w:szCs w:val="24"/>
-        </w:rPr>
-        <w:t xml:space="preserve"> (</w:t>
-      </w:r>
-      <w:r>
-        <w:rPr>
-          <w:rFonts w:ascii="Calibri" w:hAnsi="Calibri" w:cs="Calibri"/>
-          <w:b/>
-          <w:sz w:val="24"/>
-          <w:szCs w:val="24"/>
-        </w:rPr>
-        <w:t>Requirements: R</w:t>
-      </w:r>
-      <w:r>
-        <w:rPr>
-          <w:rFonts w:ascii="Calibri" w:hAnsi="Calibri" w:cs="Calibri"/>
-          <w:b/>
-          <w:sz w:val="24"/>
-          <w:szCs w:val="24"/>
-        </w:rPr>
-        <w:t>36</w:t>
-      </w:r>
-      <w:r>
-        <w:rPr>
-          <w:rFonts w:ascii="Calibri" w:hAnsi="Calibri" w:cs="Calibri"/>
-          <w:b/>
-          <w:sz w:val="24"/>
-          <w:szCs w:val="24"/>
-        </w:rPr>
-        <w:t>)</w:t>
-      </w:r>
+        <w:t xml:space="preserve"> Organizers and spectators can see runners' instant locations on a map</w:t>
+      </w:r>
+      <w:r>
+        <w:rPr>
+          <w:rFonts w:ascii="Calibri" w:hAnsi="Calibri" w:cs="Calibri"/>
+          <w:sz w:val="24"/>
+          <w:szCs w:val="24"/>
+        </w:rPr>
+        <w:t>.</w:t>
+      </w:r>
+    </w:p>
+    <w:p>
+      <w:pPr>
+        <w:autoSpaceDE w:val="0"/>
+        <w:autoSpaceDN w:val="0"/>
+        <w:adjustRightInd w:val="0"/>
+        <w:spacing w:after="0" w:line="240" w:lineRule="auto"/>
+        <w:jc w:val="both"/>
+        <w:rPr>
+          <w:rFonts w:ascii="Calibri" w:hAnsi="Calibri" w:cs="Calibri"/>
+          <w:sz w:val="24"/>
+          <w:szCs w:val="24"/>
+        </w:rPr>
+      </w:pPr>
     </w:p>
     <w:p>
       <w:pPr>

</xml_diff>